<commit_message>
add contact avatar support
</commit_message>
<xml_diff>
--- a/doc/账号平台接口文档.docx
+++ b/doc/账号平台接口文档.docx
@@ -7992,7 +7992,10 @@
           </w:tcPr>
           <w:p>
             <w:r>
-              <w:t>contactAvatar</w:t>
+              <w:rPr>
+                <w:rFonts w:hint="eastAsia"/>
+              </w:rPr>
+              <w:t>file</w:t>
             </w:r>
           </w:p>
         </w:tc>
@@ -8809,7 +8812,22 @@
               <w:jc w:val="left"/>
             </w:pPr>
             <w:r>
-              <w:t>content-type=application/json</w:t>
+              <w:rPr>
+                <w:rFonts w:hint="eastAsia"/>
+              </w:rPr>
+              <w:t>表单数据</w:t>
+            </w:r>
+            <w:r>
+              <w:rPr>
+                <w:rFonts w:hint="eastAsia"/>
+              </w:rPr>
+              <w:t xml:space="preserve"> + </w:t>
+            </w:r>
+            <w:r>
+              <w:rPr>
+                <w:rFonts w:hint="eastAsia"/>
+              </w:rPr>
+              <w:t>文件流</w:t>
             </w:r>
           </w:p>
         </w:tc>
@@ -9136,7 +9154,10 @@
           </w:tcPr>
           <w:p>
             <w:r>
-              <w:t>contactAvatar</w:t>
+              <w:rPr>
+                <w:rFonts w:hint="eastAsia"/>
+              </w:rPr>
+              <w:t>file</w:t>
             </w:r>
           </w:p>
         </w:tc>
@@ -9205,73 +9226,10 @@
           </w:tcPr>
           <w:p>
             <w:r>
-              <w:t>{"</w:t>
-            </w:r>
-            <w:r>
-              <w:t xml:space="preserve"> contactId</w:t>
-            </w:r>
-            <w:r>
+              <w:rPr>
+                <w:rFonts w:hint="eastAsia"/>
+              </w:rPr>
               <w:t xml:space="preserve"> </w:t>
-            </w:r>
-            <w:r>
-              <w:t>":"</w:t>
-            </w:r>
-            <w:r>
-              <w:rPr>
-                <w:rFonts w:hint="eastAsia"/>
-              </w:rPr>
-              <w:t>15</w:t>
-            </w:r>
-            <w:r>
-              <w:t>","userID":"8888","</w:t>
-            </w:r>
-            <w:r>
-              <w:t xml:space="preserve"> contactName</w:t>
-            </w:r>
-            <w:r>
-              <w:t xml:space="preserve"> </w:t>
-            </w:r>
-            <w:r>
-              <w:t>":"</w:t>
-            </w:r>
-            <w:r>
-              <w:rPr>
-                <w:rFonts w:hint="eastAsia"/>
-              </w:rPr>
-              <w:t>zhangsan</w:t>
-            </w:r>
-            <w:r>
-              <w:t>","</w:t>
-            </w:r>
-            <w:r>
-              <w:t xml:space="preserve"> contactNumber</w:t>
-            </w:r>
-            <w:r>
-              <w:t xml:space="preserve"> </w:t>
-            </w:r>
-            <w:r>
-              <w:t>":"</w:t>
-            </w:r>
-            <w:r>
-              <w:rPr>
-                <w:rFonts w:hint="eastAsia"/>
-              </w:rPr>
-              <w:t>188666</w:t>
-            </w:r>
-            <w:r>
-              <w:t>","</w:t>
-            </w:r>
-            <w:r>
-              <w:t xml:space="preserve">  contactAvatar</w:t>
-            </w:r>
-            <w:r>
-              <w:t xml:space="preserve"> </w:t>
-            </w:r>
-            <w:r>
-              <w:t>":"</w:t>
-            </w:r>
-            <w:r>
-              <w:t>"}</w:t>
             </w:r>
           </w:p>
         </w:tc>
@@ -13445,7 +13403,7 @@
 </file>
 
 <file path=customXml/itemProps1.xml><?xml version="1.0" encoding="utf-8"?>
-<ds:datastoreItem xmlns:ds="http://schemas.openxmlformats.org/officeDocument/2006/customXml" ds:itemID="{0E77554E-96BC-4618-AE97-62AB730F7B7C}">
+<ds:datastoreItem xmlns:ds="http://schemas.openxmlformats.org/officeDocument/2006/customXml" ds:itemID="{B74D771F-A1AB-47A6-A521-20C7C29F2F85}">
   <ds:schemaRefs>
     <ds:schemaRef ds:uri="http://schemas.openxmlformats.org/officeDocument/2006/bibliography"/>
   </ds:schemaRefs>

</xml_diff>